<commit_message>
I made this change
</commit_message>
<xml_diff>
--- a/INFO1111_2025_SKILLS_TEMPLATE.docx
+++ b/INFO1111_2025_SKILLS_TEMPLATE.docx
@@ -186,6 +186,14 @@
           <w:sz w:val="41"/>
         </w:rPr>
       </w:pPr>
+      <w:r>
+        <w:rPr>
+          <w:rFonts w:ascii="Georgia"/>
+          <w:b/>
+          <w:sz w:val="41"/>
+        </w:rPr>
+        <w:t>Test change</w:t>
+      </w:r>
     </w:p>
     <w:p>
       <w:pPr>
@@ -655,14 +663,12 @@
               <w:pStyle w:val="TableParagraph"/>
               <w:spacing w:before="13" w:line="240" w:lineRule="auto"/>
             </w:pPr>
-            <w:proofErr w:type="spellStart"/>
             <w:r>
               <w:rPr>
                 <w:spacing w:val="-2"/>
               </w:rPr>
               <w:t>Upraajj</w:t>
             </w:r>
-            <w:proofErr w:type="spellEnd"/>
           </w:p>
         </w:tc>
         <w:tc>
@@ -7951,7 +7957,15 @@
         <w:ind w:right="137"/>
       </w:pPr>
       <w:r>
-        <w:t xml:space="preserve">The information has been compiled into the shared collaborative LaTeX docu- </w:t>
+        <w:t xml:space="preserve">The information has been compiled into the shared collaborative LaTeX </w:t>
+      </w:r>
+      <w:proofErr w:type="spellStart"/>
+      <w:r>
+        <w:t>docu</w:t>
+      </w:r>
+      <w:proofErr w:type="spellEnd"/>
+      <w:r>
+        <w:t xml:space="preserve">- </w:t>
       </w:r>
       <w:proofErr w:type="spellStart"/>
       <w:r>
@@ -9288,77 +9302,77 @@
         </w:rPr>
         <w:t xml:space="preserve"> </w:t>
       </w:r>
+      <w:r>
+        <w:t>are</w:t>
+      </w:r>
+      <w:r>
+        <w:rPr>
+          <w:spacing w:val="10"/>
+        </w:rPr>
+        <w:t xml:space="preserve"> </w:t>
+      </w:r>
+      <w:r>
+        <w:t>able</w:t>
+      </w:r>
+      <w:r>
+        <w:rPr>
+          <w:spacing w:val="10"/>
+        </w:rPr>
+        <w:t xml:space="preserve"> </w:t>
+      </w:r>
+      <w:r>
+        <w:t>to</w:t>
+      </w:r>
+      <w:r>
+        <w:rPr>
+          <w:spacing w:val="10"/>
+        </w:rPr>
+        <w:t xml:space="preserve"> </w:t>
+      </w:r>
+      <w:r>
+        <w:t>retrieve</w:t>
+      </w:r>
+      <w:r>
+        <w:rPr>
+          <w:spacing w:val="10"/>
+        </w:rPr>
+        <w:t xml:space="preserve"> </w:t>
+      </w:r>
+      <w:r>
+        <w:t>your</w:t>
+      </w:r>
+      <w:r>
+        <w:rPr>
+          <w:spacing w:val="11"/>
+        </w:rPr>
+        <w:t xml:space="preserve"> </w:t>
+      </w:r>
+      <w:r>
+        <w:t>team’s</w:t>
+      </w:r>
+      <w:r>
+        <w:rPr>
+          <w:spacing w:val="10"/>
+        </w:rPr>
+        <w:t xml:space="preserve"> </w:t>
+      </w:r>
+      <w:r>
+        <w:t>shared</w:t>
+      </w:r>
+      <w:r>
+        <w:rPr>
+          <w:spacing w:val="10"/>
+        </w:rPr>
+        <w:t xml:space="preserve"> </w:t>
+      </w:r>
       <w:proofErr w:type="gramStart"/>
       <w:r>
-        <w:t>are</w:t>
-      </w:r>
-      <w:r>
-        <w:rPr>
-          <w:spacing w:val="10"/>
-        </w:rPr>
-        <w:t xml:space="preserve"> </w:t>
-      </w:r>
-      <w:r>
-        <w:t>able</w:t>
-      </w:r>
-      <w:r>
-        <w:rPr>
-          <w:spacing w:val="10"/>
-        </w:rPr>
-        <w:t xml:space="preserve"> </w:t>
-      </w:r>
-      <w:r>
-        <w:t>to</w:t>
+        <w:rPr>
+          <w:spacing w:val="-4"/>
+        </w:rPr>
+        <w:t>repo</w:t>
       </w:r>
       <w:proofErr w:type="gramEnd"/>
-      <w:r>
-        <w:rPr>
-          <w:spacing w:val="10"/>
-        </w:rPr>
-        <w:t xml:space="preserve"> </w:t>
-      </w:r>
-      <w:r>
-        <w:t>retrieve</w:t>
-      </w:r>
-      <w:r>
-        <w:rPr>
-          <w:spacing w:val="10"/>
-        </w:rPr>
-        <w:t xml:space="preserve"> </w:t>
-      </w:r>
-      <w:r>
-        <w:t>your</w:t>
-      </w:r>
-      <w:r>
-        <w:rPr>
-          <w:spacing w:val="11"/>
-        </w:rPr>
-        <w:t xml:space="preserve"> </w:t>
-      </w:r>
-      <w:r>
-        <w:t>team’s</w:t>
-      </w:r>
-      <w:r>
-        <w:rPr>
-          <w:spacing w:val="10"/>
-        </w:rPr>
-        <w:t xml:space="preserve"> </w:t>
-      </w:r>
-      <w:r>
-        <w:t>shared</w:t>
-      </w:r>
-      <w:r>
-        <w:rPr>
-          <w:spacing w:val="10"/>
-        </w:rPr>
-        <w:t xml:space="preserve"> </w:t>
-      </w:r>
-      <w:r>
-        <w:rPr>
-          <w:spacing w:val="-4"/>
-        </w:rPr>
-        <w:t>repo</w:t>
-      </w:r>
     </w:p>
     <w:p>
       <w:pPr>

</xml_diff>